<commit_message>
Inclusão de artigo principal para referência.
</commit_message>
<xml_diff>
--- a/CAP392-02-PloP/artigos/03 - Pattern Language/entrega final/Pattern Language - Recommendation System.docx
+++ b/CAP392-02-PloP/artigos/03 - Pattern Language/entrega final/Pattern Language - Recommendation System.docx
@@ -13,6 +13,12 @@
       </w:pPr>
       <w:bookmarkStart w:id="0" w:name="h.gjdgxs" w:colFirst="0" w:colLast="0"/>
       <w:bookmarkEnd w:id="0"/>
+      <w:r>
+        <w:rPr>
+          <w:lang w:val="en-US"/>
+        </w:rPr>
+        <w:t xml:space="preserve">A </w:t>
+      </w:r>
       <w:r>
         <w:rPr>
           <w:lang w:val="en-US"/>
@@ -367,7 +373,6 @@
           <w:lang w:val="en-US"/>
         </w:rPr>
       </w:pPr>
-      <w:proofErr w:type="spellStart"/>
       <w:r>
         <w:rPr>
           <w:rFonts w:ascii="Times New Roman" w:eastAsia="Times New Roman" w:hAnsi="Times New Roman" w:cs="Times New Roman"/>
@@ -375,9 +380,8 @@
           <w:szCs w:val="24"/>
           <w:lang w:val="en-US"/>
         </w:rPr>
-        <w:t>Citeseer</w:t>
-      </w:r>
-      <w:proofErr w:type="spellEnd"/>
+        <w:t xml:space="preserve">Citeseer is a research paper repository that uses the content-based recommendation. It utilizes heuristics and machine learning algorithms to process documents and index its content. Movies recommendation is also an example that the algorithm can be made based </w:t>
+      </w:r>
       <w:r>
         <w:rPr>
           <w:rFonts w:ascii="Times New Roman" w:eastAsia="Times New Roman" w:hAnsi="Times New Roman" w:cs="Times New Roman"/>
@@ -385,88 +389,8 @@
           <w:szCs w:val="24"/>
           <w:lang w:val="en-US"/>
         </w:rPr>
-        <w:t xml:space="preserve"> is a research paper repository that uses the content-based recommendation. It utilizes heuristics and machine learning algorithms to process documents and </w:t>
-      </w:r>
-      <w:proofErr w:type="gramStart"/>
-      <w:r>
-        <w:rPr>
-          <w:rFonts w:ascii="Times New Roman" w:eastAsia="Times New Roman" w:hAnsi="Times New Roman" w:cs="Times New Roman"/>
-          <w:sz w:val="24"/>
-          <w:szCs w:val="24"/>
-          <w:lang w:val="en-US"/>
-        </w:rPr>
-        <w:t>index</w:t>
-      </w:r>
-      <w:proofErr w:type="gramEnd"/>
-      <w:r>
-        <w:rPr>
-          <w:rFonts w:ascii="Times New Roman" w:eastAsia="Times New Roman" w:hAnsi="Times New Roman" w:cs="Times New Roman"/>
-          <w:sz w:val="24"/>
-          <w:szCs w:val="24"/>
-          <w:lang w:val="en-US"/>
-        </w:rPr>
-        <w:t xml:space="preserve"> its content. Movies recommendation is also an example that the algorithm can be made based </w:t>
-      </w:r>
-      <w:r>
-        <w:rPr>
-          <w:rFonts w:ascii="Times New Roman" w:eastAsia="Times New Roman" w:hAnsi="Times New Roman" w:cs="Times New Roman"/>
-          <w:sz w:val="24"/>
-          <w:szCs w:val="24"/>
-          <w:lang w:val="en-US"/>
-        </w:rPr>
         <w:lastRenderedPageBreak/>
-        <w:t xml:space="preserve">on its attributes (metadata), by showing a list of movies with the same genre, cast, director, etc. </w:t>
-      </w:r>
-      <w:proofErr w:type="spellStart"/>
-      <w:proofErr w:type="gramStart"/>
-      <w:r>
-        <w:rPr>
-          <w:rFonts w:ascii="Times New Roman" w:eastAsia="Times New Roman" w:hAnsi="Times New Roman" w:cs="Times New Roman"/>
-          <w:sz w:val="24"/>
-          <w:szCs w:val="24"/>
-          <w:lang w:val="en-US"/>
-        </w:rPr>
-        <w:t>eg</w:t>
-      </w:r>
-      <w:proofErr w:type="spellEnd"/>
-      <w:r>
-        <w:rPr>
-          <w:rFonts w:ascii="Times New Roman" w:eastAsia="Times New Roman" w:hAnsi="Times New Roman" w:cs="Times New Roman"/>
-          <w:sz w:val="24"/>
-          <w:szCs w:val="24"/>
-          <w:lang w:val="en-US"/>
-        </w:rPr>
-        <w:t>.:</w:t>
-      </w:r>
-      <w:proofErr w:type="gramEnd"/>
-      <w:r>
-        <w:rPr>
-          <w:rFonts w:ascii="Times New Roman" w:eastAsia="Times New Roman" w:hAnsi="Times New Roman" w:cs="Times New Roman"/>
-          <w:sz w:val="24"/>
-          <w:szCs w:val="24"/>
-          <w:lang w:val="en-US"/>
-        </w:rPr>
-        <w:t xml:space="preserve"> </w:t>
-      </w:r>
-      <w:proofErr w:type="spellStart"/>
-      <w:r>
-        <w:rPr>
-          <w:rFonts w:ascii="Times New Roman" w:eastAsia="Times New Roman" w:hAnsi="Times New Roman" w:cs="Times New Roman"/>
-          <w:sz w:val="24"/>
-          <w:szCs w:val="24"/>
-          <w:lang w:val="en-US"/>
-        </w:rPr>
-        <w:t>IMDb</w:t>
-      </w:r>
-      <w:proofErr w:type="spellEnd"/>
-      <w:r>
-        <w:rPr>
-          <w:rFonts w:ascii="Times New Roman" w:eastAsia="Times New Roman" w:hAnsi="Times New Roman" w:cs="Times New Roman"/>
-          <w:sz w:val="24"/>
-          <w:szCs w:val="24"/>
-          <w:lang w:val="en-US"/>
-        </w:rPr>
-        <w:t xml:space="preserve">, See this Next. </w:t>
+        <w:t xml:space="preserve">on its attributes (metadata), by showing a list of movies with the same genre, cast, director, etc. eg.: IMDb, See this Next. </w:t>
       </w:r>
     </w:p>
     <w:p>
@@ -787,27 +711,7 @@
           <w:lang w:val="en-US"/>
         </w:rPr>
         <w:lastRenderedPageBreak/>
-        <w:t xml:space="preserve">itself, like on movie rental, or over some advertising attached to subject, like on news or social media </w:t>
-      </w:r>
-      <w:proofErr w:type="spellStart"/>
-      <w:r>
-        <w:rPr>
-          <w:rFonts w:ascii="Times New Roman" w:eastAsia="Times New Roman" w:hAnsi="Times New Roman" w:cs="Times New Roman"/>
-          <w:sz w:val="24"/>
-          <w:szCs w:val="24"/>
-          <w:lang w:val="en-US"/>
-        </w:rPr>
-        <w:t>webpages</w:t>
-      </w:r>
-      <w:proofErr w:type="spellEnd"/>
-      <w:r>
-        <w:rPr>
-          <w:rFonts w:ascii="Times New Roman" w:eastAsia="Times New Roman" w:hAnsi="Times New Roman" w:cs="Times New Roman"/>
-          <w:sz w:val="24"/>
-          <w:szCs w:val="24"/>
-          <w:lang w:val="en-US"/>
-        </w:rPr>
-        <w:t>), but it can also be related only for the system popularity growth.</w:t>
+        <w:t>itself, like on movie rental, or over some advertising attached to subject, like on news or social media webpages), but it can also be related only for the system popularity growth.</w:t>
       </w:r>
     </w:p>
     <w:p>
@@ -836,21 +740,7 @@
         <w:rPr>
           <w:lang w:val="en-US"/>
         </w:rPr>
-        <w:t xml:space="preserve">Author: </w:t>
-      </w:r>
-      <w:proofErr w:type="spellStart"/>
-      <w:r>
-        <w:rPr>
-          <w:lang w:val="en-US"/>
-        </w:rPr>
-        <w:t>Luiz</w:t>
-      </w:r>
-      <w:proofErr w:type="spellEnd"/>
-      <w:r>
-        <w:rPr>
-          <w:lang w:val="en-US"/>
-        </w:rPr>
-        <w:t xml:space="preserve"> Wagner Tavares Nascimento</w:t>
+        <w:t>Author: Luiz Wagner Tavares Nascimento</w:t>
       </w:r>
     </w:p>
     <w:p>
@@ -950,47 +840,7 @@
           <w:szCs w:val="24"/>
           <w:lang w:val="en-US"/>
         </w:rPr>
-        <w:t xml:space="preserve">[1] Park, </w:t>
-      </w:r>
-      <w:proofErr w:type="spellStart"/>
-      <w:r>
-        <w:rPr>
-          <w:rFonts w:ascii="Times New Roman" w:eastAsia="Times New Roman" w:hAnsi="Times New Roman" w:cs="Times New Roman"/>
-          <w:sz w:val="24"/>
-          <w:szCs w:val="24"/>
-          <w:lang w:val="en-US"/>
-        </w:rPr>
-        <w:t>Deuk</w:t>
-      </w:r>
-      <w:proofErr w:type="spellEnd"/>
-      <w:r>
-        <w:rPr>
-          <w:rFonts w:ascii="Times New Roman" w:eastAsia="Times New Roman" w:hAnsi="Times New Roman" w:cs="Times New Roman"/>
-          <w:sz w:val="24"/>
-          <w:szCs w:val="24"/>
-          <w:lang w:val="en-US"/>
-        </w:rPr>
-        <w:t xml:space="preserve"> </w:t>
-      </w:r>
-      <w:proofErr w:type="spellStart"/>
-      <w:r>
-        <w:rPr>
-          <w:rFonts w:ascii="Times New Roman" w:eastAsia="Times New Roman" w:hAnsi="Times New Roman" w:cs="Times New Roman"/>
-          <w:sz w:val="24"/>
-          <w:szCs w:val="24"/>
-          <w:lang w:val="en-US"/>
-        </w:rPr>
-        <w:t>Hee</w:t>
-      </w:r>
-      <w:proofErr w:type="spellEnd"/>
-      <w:r>
-        <w:rPr>
-          <w:rFonts w:ascii="Times New Roman" w:eastAsia="Times New Roman" w:hAnsi="Times New Roman" w:cs="Times New Roman"/>
-          <w:sz w:val="24"/>
-          <w:szCs w:val="24"/>
-          <w:lang w:val="en-US"/>
-        </w:rPr>
-        <w:t xml:space="preserve">, et al. "A literature review and classification of recommender systems research." </w:t>
+        <w:t xml:space="preserve">[1] Park, Deuk Hee, et al. "A literature review and classification of recommender systems research." </w:t>
       </w:r>
       <w:r>
         <w:rPr>

</xml_diff>